<commit_message>
Sprint 9 - Finalizada
</commit_message>
<xml_diff>
--- a/Sprint 9/Retrospectiva_Sprint9.docx
+++ b/Sprint 9/Retrospectiva_Sprint9.docx
@@ -54,8 +54,6 @@
         </w:rPr>
         <w:t>9</w:t>
       </w:r>
-      <w:bookmarkStart w:id="0" w:name="_GoBack"/>
-      <w:bookmarkEnd w:id="0"/>
     </w:p>
     <w:p>
       <w:pPr>
@@ -166,6 +164,14 @@
           <w:highlight w:val="white"/>
         </w:rPr>
       </w:pPr>
+      <w:r>
+        <w:rPr>
+          <w:rStyle w:val="ListLabel1"/>
+          <w:color w:val="3B3838" w:themeColor="background2" w:themeShade="40"/>
+          <w:highlight w:val="white"/>
+        </w:rPr>
+        <w:t>Nenhum.</w:t>
+      </w:r>
     </w:p>
     <w:p>
       <w:pPr>
@@ -193,13 +199,26 @@
         <w:contextualSpacing/>
         <w:jc w:val="both"/>
         <w:rPr>
+          <w:b/>
           <w:color w:val="333333"/>
-          <w:sz w:val="24"/>
+          <w:sz w:val="28"/>
           <w:szCs w:val="24"/>
           <w:highlight w:val="white"/>
         </w:rPr>
       </w:pPr>
+      <w:bookmarkStart w:id="0" w:name="_GoBack"/>
+      <w:r>
+        <w:rPr>
+          <w:b/>
+          <w:color w:val="333333"/>
+          <w:sz w:val="28"/>
+          <w:szCs w:val="24"/>
+          <w:highlight w:val="white"/>
+        </w:rPr>
+        <w:t>Nenhum.</w:t>
+      </w:r>
     </w:p>
+    <w:bookmarkEnd w:id="0"/>
     <w:p>
       <w:pPr>
         <w:widowControl w:val="0"/>

</xml_diff>